<commit_message>
update doc task 3
</commit_message>
<xml_diff>
--- a/Docs/בינה עסקית מטלה 3.docx
+++ b/Docs/בינה עסקית מטלה 3.docx
@@ -1276,7 +1276,6 @@
         <w:bidi/>
         <w:rPr>
           <w:rFonts w:asciiTheme="minorHAnsi" w:hAnsiTheme="minorHAnsi" w:cstheme="minorHAnsi"/>
-          <w:rtl/>
           <w:lang w:bidi="he-IL"/>
         </w:rPr>
       </w:pPr>
@@ -1394,28 +1393,43 @@
       <w:pPr>
         <w:bidi/>
         <w:rPr>
-          <w:rFonts w:cstheme="minorHAnsi"/>
-          <w:rtl/>
-          <w:lang w:bidi="he-IL"/>
-        </w:rPr>
-      </w:pPr>
-    </w:p>
-    <w:p>
-      <w:pPr>
-        <w:bidi/>
-        <w:rPr>
-          <w:rFonts w:cstheme="minorHAnsi"/>
-          <w:rtl/>
-          <w:lang w:bidi="he-IL"/>
-        </w:rPr>
-      </w:pPr>
-      <w:r>
-        <w:rPr>
-          <w:rFonts w:cstheme="minorHAnsi" w:hint="cs"/>
-          <w:rtl/>
-          <w:lang w:bidi="he-IL"/>
-        </w:rPr>
-        <w:t xml:space="preserve">שאילתות מצורפות בקובץ _____ בתיקיית </w:t>
+          <w:rFonts w:asciiTheme="minorHAnsi" w:hAnsiTheme="minorHAnsi" w:cstheme="minorHAnsi"/>
+          <w:rtl/>
+          <w:lang w:bidi="he-IL"/>
+        </w:rPr>
+      </w:pPr>
+    </w:p>
+    <w:p>
+      <w:pPr>
+        <w:bidi/>
+        <w:rPr>
+          <w:rFonts w:asciiTheme="minorHAnsi" w:hAnsiTheme="minorHAnsi" w:cstheme="minorHAnsi"/>
+          <w:rtl/>
+          <w:lang w:bidi="he-IL"/>
+        </w:rPr>
+      </w:pPr>
+      <w:r>
+        <w:rPr>
+          <w:rFonts w:asciiTheme="minorHAnsi" w:hAnsiTheme="minorHAnsi" w:cstheme="minorHAnsi"/>
+          <w:rtl/>
+          <w:lang w:bidi="he-IL"/>
+        </w:rPr>
+        <w:t xml:space="preserve">שאילתות מצורפות בקובץ </w:t>
+      </w:r>
+      <w:r>
+        <w:rPr>
+          <w:rFonts w:asciiTheme="minorHAnsi" w:hAnsiTheme="minorHAnsi" w:cstheme="minorHAnsi"/>
+          <w:lang w:bidi="he-IL"/>
+        </w:rPr>
+        <w:t>SQL Q</w:t>
+      </w:r>
+      <w:r>
+        <w:rPr>
+          <w:rFonts w:asciiTheme="minorHAnsi" w:hAnsiTheme="minorHAnsi" w:cstheme="minorHAnsi"/>
+          <w:rtl/>
+          <w:lang w:bidi="he-IL"/>
+        </w:rPr>
+        <w:t xml:space="preserve"> בתיקיית </w:t>
       </w:r>
       <w:r>
         <w:rPr>
@@ -1426,7 +1440,7 @@
       </w:r>
       <w:r>
         <w:rPr>
-          <w:rFonts w:cstheme="minorHAnsi" w:hint="cs"/>
+          <w:rFonts w:asciiTheme="minorHAnsi" w:hAnsiTheme="minorHAnsi" w:cstheme="minorHAnsi"/>
           <w:rtl/>
           <w:lang w:bidi="he-IL"/>
         </w:rPr>
@@ -1437,16 +1451,149 @@
       <w:pPr>
         <w:bidi/>
         <w:rPr>
-          <w:rFonts w:cstheme="minorHAnsi"/>
-          <w:rtl/>
-          <w:lang w:bidi="he-IL"/>
-        </w:rPr>
-      </w:pPr>
-    </w:p>
-    <w:p>
-      <w:pPr>
-        <w:rPr>
-          <w:rFonts w:cstheme="minorHAnsi"/>
+          <w:rFonts w:asciiTheme="minorHAnsi" w:hAnsiTheme="minorHAnsi" w:cstheme="minorHAnsi"/>
+          <w:rtl/>
+          <w:lang w:bidi="he-IL"/>
+        </w:rPr>
+      </w:pPr>
+    </w:p>
+    <w:p>
+      <w:pPr>
+        <w:bidi/>
+        <w:rPr>
+          <w:rFonts w:asciiTheme="minorHAnsi" w:hAnsiTheme="minorHAnsi" w:cstheme="minorHAnsi"/>
+          <w:b/>
+          <w:bCs/>
+          <w:sz w:val="32"/>
+          <w:szCs w:val="32"/>
+          <w:rtl/>
+          <w:lang w:bidi="he-IL"/>
+        </w:rPr>
+      </w:pPr>
+      <w:r>
+        <w:rPr>
+          <w:rFonts w:asciiTheme="minorHAnsi" w:hAnsiTheme="minorHAnsi" w:cstheme="minorHAnsi" w:hint="cs"/>
+          <w:b/>
+          <w:bCs/>
+          <w:sz w:val="32"/>
+          <w:szCs w:val="32"/>
+          <w:rtl/>
+          <w:lang w:bidi="he-IL"/>
+        </w:rPr>
+        <w:t xml:space="preserve">חלק 4 </w:t>
+      </w:r>
+      <w:r>
+        <w:rPr>
+          <w:rFonts w:asciiTheme="minorHAnsi" w:hAnsiTheme="minorHAnsi" w:cstheme="minorHAnsi"/>
+          <w:b/>
+          <w:bCs/>
+          <w:sz w:val="32"/>
+          <w:szCs w:val="32"/>
+          <w:rtl/>
+          <w:lang w:bidi="he-IL"/>
+        </w:rPr>
+        <w:t>–</w:t>
+      </w:r>
+      <w:r>
+        <w:rPr>
+          <w:rFonts w:asciiTheme="minorHAnsi" w:hAnsiTheme="minorHAnsi" w:cstheme="minorHAnsi" w:hint="cs"/>
+          <w:b/>
+          <w:bCs/>
+          <w:sz w:val="32"/>
+          <w:szCs w:val="32"/>
+          <w:rtl/>
+          <w:lang w:bidi="he-IL"/>
+        </w:rPr>
+        <w:t xml:space="preserve"> ניהול גרסאות:</w:t>
+      </w:r>
+    </w:p>
+    <w:p>
+      <w:pPr>
+        <w:bidi/>
+        <w:rPr>
+          <w:rFonts w:asciiTheme="minorHAnsi" w:hAnsiTheme="minorHAnsi" w:cstheme="minorHAnsi"/>
+          <w:rtl/>
+          <w:lang w:bidi="he-IL"/>
+        </w:rPr>
+      </w:pPr>
+    </w:p>
+    <w:p>
+      <w:pPr>
+        <w:bidi/>
+        <w:rPr>
+          <w:rFonts w:asciiTheme="minorHAnsi" w:hAnsiTheme="minorHAnsi" w:cstheme="minorHAnsi"/>
+          <w:rtl/>
+          <w:lang w:bidi="he-IL"/>
+        </w:rPr>
+      </w:pPr>
+      <w:r>
+        <w:rPr>
+          <w:rFonts w:asciiTheme="minorHAnsi" w:hAnsiTheme="minorHAnsi" w:cstheme="minorHAnsi" w:hint="cs"/>
+          <w:rtl/>
+          <w:lang w:bidi="he-IL"/>
+        </w:rPr>
+        <w:t>בוצע, קישור לפרויקט:</w:t>
+      </w:r>
+      <w:r>
+        <w:rPr>
+          <w:rFonts w:asciiTheme="minorHAnsi" w:hAnsiTheme="minorHAnsi" w:cstheme="minorHAnsi" w:hint="cs"/>
+          <w:rtl/>
+          <w:lang w:bidi="he-IL"/>
+        </w:rPr>
+        <w:t xml:space="preserve"> </w:t>
+      </w:r>
+      <w:r>
+        <w:rPr>
+          <w:rFonts w:asciiTheme="minorHAnsi" w:hAnsiTheme="minorHAnsi" w:cstheme="minorHAnsi" w:hint="cs"/>
+          <w:rtl/>
+          <w:lang w:bidi="he-IL"/>
+        </w:rPr>
+        <w:t xml:space="preserve"> </w:t>
+      </w:r>
+      <w:hyperlink r:id="rId8" w:history="1">
+        <w:r>
+          <w:rPr>
+            <w:rStyle w:val="Hyperlink"/>
+            <w:rFonts w:asciiTheme="minorHAnsi" w:hAnsiTheme="minorHAnsi" w:cstheme="minorHAnsi"/>
+            <w:lang w:bidi="he-IL"/>
+          </w:rPr>
+          <w:t>https://github.com/EdenBenDavid1/BI_Project</w:t>
+        </w:r>
+      </w:hyperlink>
+    </w:p>
+    <w:p>
+      <w:pPr>
+        <w:bidi/>
+        <w:rPr>
+          <w:rFonts w:asciiTheme="minorHAnsi" w:hAnsiTheme="minorHAnsi" w:cstheme="minorHAnsi"/>
+          <w:rtl/>
+          <w:lang w:bidi="he-IL"/>
+        </w:rPr>
+      </w:pPr>
+    </w:p>
+    <w:p>
+      <w:pPr>
+        <w:bidi/>
+        <w:rPr>
+          <w:rFonts w:asciiTheme="minorHAnsi" w:hAnsiTheme="minorHAnsi" w:cstheme="minorHAnsi"/>
+          <w:lang w:bidi="he-IL"/>
+        </w:rPr>
+      </w:pPr>
+    </w:p>
+    <w:p>
+      <w:pPr>
+        <w:bidi/>
+        <w:rPr>
+          <w:rFonts w:asciiTheme="minorHAnsi" w:hAnsiTheme="minorHAnsi" w:cstheme="minorHAnsi" w:hint="cs"/>
+          <w:rtl/>
+          <w:lang w:bidi="he-IL"/>
+        </w:rPr>
+      </w:pPr>
+    </w:p>
+    <w:p>
+      <w:pPr>
+        <w:rPr>
+          <w:rFonts w:asciiTheme="minorHAnsi" w:hAnsiTheme="minorHAnsi" w:cstheme="minorHAnsi" w:hint="cs"/>
           <w:lang w:bidi="he-IL"/>
         </w:rPr>
       </w:pPr>
@@ -3807,6 +3954,29 @@
       <w:rFonts w:ascii="Times New Roman" w:eastAsia="Times New Roman" w:hAnsi="Times New Roman" w:cs="Times New Roman"/>
     </w:rPr>
   </w:style>
+  <w:style w:type="character" w:styleId="Hyperlink">
+    <w:name w:val="Hyperlink"/>
+    <w:basedOn w:val="DefaultParagraphFont"/>
+    <w:uiPriority w:val="99"/>
+    <w:unhideWhenUsed/>
+    <w:rsid w:val="00AD2BBC"/>
+    <w:rPr>
+      <w:color w:val="0563C1" w:themeColor="hyperlink"/>
+      <w:u w:val="single"/>
+    </w:rPr>
+  </w:style>
+  <w:style w:type="character" w:styleId="UnresolvedMention">
+    <w:name w:val="Unresolved Mention"/>
+    <w:basedOn w:val="DefaultParagraphFont"/>
+    <w:uiPriority w:val="99"/>
+    <w:semiHidden/>
+    <w:unhideWhenUsed/>
+    <w:rsid w:val="00AD2BBC"/>
+    <w:rPr>
+      <w:color w:val="605E5C"/>
+      <w:shd w:val="clear" w:color="auto" w:fill="E1DFDD"/>
+    </w:rPr>
+  </w:style>
 </w:styles>
 </file>
 

</xml_diff>

<commit_message>
update file, Q2-part 2
</commit_message>
<xml_diff>
--- a/Docs/בינה עסקית מטלה 3.docx
+++ b/Docs/בינה עסקית מטלה 3.docx
@@ -883,89 +883,456 @@
     </w:p>
     <w:p>
       <w:pPr>
+        <w:pStyle w:val="ListParagraph"/>
+        <w:numPr>
+          <w:ilvl w:val="0"/>
+          <w:numId w:val="19"/>
+        </w:numPr>
         <w:bidi/>
-        <w:rPr>
-          <w:rFonts w:asciiTheme="minorHAnsi" w:hAnsiTheme="minorHAnsi" w:cstheme="minorHAnsi"/>
-          <w:rtl/>
-          <w:lang w:bidi="he-IL"/>
-        </w:rPr>
-      </w:pPr>
-    </w:p>
-    <w:p>
-      <w:pPr>
+        <w:ind w:left="360"/>
+        <w:rPr>
+          <w:rFonts w:cstheme="minorHAnsi"/>
+          <w:lang w:bidi="he-IL"/>
+        </w:rPr>
+      </w:pPr>
+      <w:r>
+        <w:rPr>
+          <w:rFonts w:cstheme="minorHAnsi" w:hint="cs"/>
+          <w:rtl/>
+          <w:lang w:bidi="he-IL"/>
+        </w:rPr>
+        <w:t>תהליך</w:t>
+      </w:r>
+    </w:p>
+    <w:p>
+      <w:pPr>
+        <w:pStyle w:val="ListParagraph"/>
         <w:bidi/>
-        <w:rPr>
-          <w:rFonts w:asciiTheme="minorHAnsi" w:hAnsiTheme="minorHAnsi" w:cstheme="minorHAnsi"/>
-          <w:rtl/>
-          <w:lang w:bidi="he-IL"/>
-        </w:rPr>
-      </w:pPr>
-    </w:p>
-    <w:p>
-      <w:pPr>
+        <w:ind w:left="360"/>
+        <w:rPr>
+          <w:rFonts w:cstheme="minorHAnsi"/>
+          <w:lang w:bidi="he-IL"/>
+        </w:rPr>
+      </w:pPr>
+    </w:p>
+    <w:p>
+      <w:pPr>
+        <w:pStyle w:val="ListParagraph"/>
+        <w:numPr>
+          <w:ilvl w:val="0"/>
+          <w:numId w:val="19"/>
+        </w:numPr>
         <w:bidi/>
-        <w:rPr>
-          <w:rFonts w:asciiTheme="minorHAnsi" w:hAnsiTheme="minorHAnsi" w:cstheme="minorHAnsi"/>
-          <w:rtl/>
-          <w:lang w:bidi="he-IL"/>
-        </w:rPr>
-      </w:pPr>
+        <w:ind w:left="360"/>
+        <w:rPr>
+          <w:rFonts w:cstheme="minorHAnsi"/>
+          <w:lang w:bidi="he-IL"/>
+        </w:rPr>
+      </w:pPr>
+      <w:r>
+        <w:rPr>
+          <w:rFonts w:cstheme="minorHAnsi" w:hint="cs"/>
+          <w:rtl/>
+          <w:lang w:bidi="he-IL"/>
+        </w:rPr>
+        <w:t>טכניקות</w:t>
+      </w:r>
     </w:p>
     <w:p>
       <w:pPr>
         <w:bidi/>
-        <w:rPr>
-          <w:rFonts w:asciiTheme="minorHAnsi" w:hAnsiTheme="minorHAnsi" w:cstheme="minorHAnsi"/>
-          <w:rtl/>
-          <w:lang w:bidi="he-IL"/>
-        </w:rPr>
-      </w:pPr>
-    </w:p>
-    <w:p>
-      <w:pPr>
+        <w:ind w:left="360"/>
+        <w:rPr>
+          <w:rFonts w:cstheme="minorHAnsi"/>
+          <w:lang w:bidi="he-IL"/>
+        </w:rPr>
+      </w:pPr>
+    </w:p>
+    <w:p>
+      <w:pPr>
+        <w:pStyle w:val="ListParagraph"/>
+        <w:numPr>
+          <w:ilvl w:val="0"/>
+          <w:numId w:val="19"/>
+        </w:numPr>
         <w:bidi/>
-        <w:rPr>
-          <w:rFonts w:asciiTheme="minorHAnsi" w:hAnsiTheme="minorHAnsi" w:cstheme="minorHAnsi"/>
-          <w:rtl/>
-          <w:lang w:bidi="he-IL"/>
-        </w:rPr>
-      </w:pPr>
-    </w:p>
-    <w:p>
-      <w:pPr>
+        <w:ind w:left="360"/>
+        <w:rPr>
+          <w:rFonts w:cstheme="minorHAnsi" w:hint="cs"/>
+          <w:rtl/>
+          <w:lang w:bidi="he-IL"/>
+        </w:rPr>
+      </w:pPr>
+      <w:r>
+        <w:rPr>
+          <w:rFonts w:cstheme="minorHAnsi" w:hint="cs"/>
+          <w:rtl/>
+          <w:lang w:bidi="he-IL"/>
+        </w:rPr>
+        <w:t xml:space="preserve">מדד הדמיון שנציע לפרויקט הינו מדד דמיון בין בתים. </w:t>
+      </w:r>
+      <w:r>
+        <w:rPr>
+          <w:rFonts w:cstheme="minorHAnsi" w:hint="cs"/>
+          <w:rtl/>
+          <w:lang w:bidi="he-IL"/>
+        </w:rPr>
+        <w:t xml:space="preserve">התכונות אותן נשווה בין כל שני בתים יהיו התכונות המרכזיות שעונות על שאלת המחקר שבחנו, אשר </w:t>
+      </w:r>
+      <w:r>
+        <w:rPr>
+          <w:rFonts w:cstheme="minorHAnsi" w:hint="cs"/>
+          <w:rtl/>
+          <w:lang w:bidi="he-IL"/>
+        </w:rPr>
+        <w:t>הן</w:t>
+      </w:r>
+      <w:r>
+        <w:rPr>
+          <w:rFonts w:cstheme="minorHAnsi" w:hint="cs"/>
+          <w:rtl/>
+          <w:lang w:bidi="he-IL"/>
+        </w:rPr>
+        <w:t xml:space="preserve"> נמצאות בטבלת </w:t>
+      </w:r>
+      <w:r>
+        <w:rPr>
+          <w:rFonts w:cstheme="minorHAnsi"/>
+          <w:lang w:bidi="he-IL"/>
+        </w:rPr>
+        <w:t>Fact</w:t>
+      </w:r>
+      <w:r>
+        <w:rPr>
+          <w:rFonts w:cstheme="minorHAnsi" w:hint="cs"/>
+          <w:rtl/>
+          <w:lang w:bidi="he-IL"/>
+        </w:rPr>
+        <w:t xml:space="preserve">. </w:t>
+      </w:r>
+      <w:r>
+        <w:rPr>
+          <w:rFonts w:cstheme="minorHAnsi" w:hint="cs"/>
+          <w:rtl/>
+          <w:lang w:bidi="he-IL"/>
+        </w:rPr>
+        <w:t xml:space="preserve">בחרנו להשתמש בכל סוגי המדדים שראינו בכיתה, וליצור מדד משוקלל. </w:t>
+      </w:r>
+    </w:p>
+    <w:p>
+      <w:pPr>
+        <w:pStyle w:val="ListParagraph"/>
+        <w:numPr>
+          <w:ilvl w:val="0"/>
+          <w:numId w:val="20"/>
+        </w:numPr>
         <w:bidi/>
         <w:rPr>
-          <w:rFonts w:asciiTheme="minorHAnsi" w:hAnsiTheme="minorHAnsi" w:cstheme="minorHAnsi"/>
-          <w:rtl/>
-          <w:lang w:bidi="he-IL"/>
-        </w:rPr>
-      </w:pPr>
-    </w:p>
-    <w:p>
-      <w:pPr>
+          <w:rFonts w:cstheme="minorHAnsi"/>
+          <w:lang w:bidi="he-IL"/>
+        </w:rPr>
+      </w:pPr>
+      <w:r>
+        <w:rPr>
+          <w:rFonts w:cstheme="minorHAnsi" w:hint="cs"/>
+          <w:rtl/>
+          <w:lang w:bidi="he-IL"/>
+        </w:rPr>
+        <w:t xml:space="preserve">נשתמש במדד </w:t>
+      </w:r>
+      <w:r>
+        <w:rPr>
+          <w:rFonts w:cstheme="minorHAnsi"/>
+          <w:lang w:bidi="he-IL"/>
+        </w:rPr>
+        <w:t>Sorensen-Dice</w:t>
+      </w:r>
+      <w:r>
+        <w:rPr>
+          <w:rFonts w:cstheme="minorHAnsi" w:hint="cs"/>
+          <w:rtl/>
+          <w:lang w:bidi="he-IL"/>
+        </w:rPr>
+        <w:t xml:space="preserve"> שהינו מדד דמיון בין משתנים </w:t>
+      </w:r>
+      <w:r>
+        <w:rPr>
+          <w:rFonts w:cstheme="minorHAnsi" w:hint="cs"/>
+          <w:rtl/>
+          <w:lang w:bidi="he-IL"/>
+        </w:rPr>
+        <w:t>נומריי</w:t>
+      </w:r>
+      <w:r>
+        <w:rPr>
+          <w:rFonts w:cstheme="minorHAnsi"/>
+          <w:rtl/>
+          <w:lang w:bidi="he-IL"/>
+        </w:rPr>
+        <w:t>ם</w:t>
+      </w:r>
+      <w:r>
+        <w:rPr>
+          <w:rFonts w:cstheme="minorHAnsi" w:hint="cs"/>
+          <w:rtl/>
+          <w:lang w:bidi="he-IL"/>
+        </w:rPr>
+        <w:t xml:space="preserve"> בדידים עבור תכונת מספר חדרים </w:t>
+      </w:r>
+      <w:r>
+        <w:rPr>
+          <w:rFonts w:cstheme="minorHAnsi" w:hint="cs"/>
+          <w:rtl/>
+          <w:lang w:bidi="he-IL"/>
+        </w:rPr>
+        <w:t xml:space="preserve">(עמודת </w:t>
+      </w:r>
+      <w:r>
+        <w:rPr>
+          <w:rFonts w:cstheme="minorHAnsi"/>
+          <w:lang w:bidi="he-IL"/>
+        </w:rPr>
+        <w:t>bedrooms</w:t>
+      </w:r>
+      <w:r>
+        <w:rPr>
+          <w:rFonts w:cstheme="minorHAnsi" w:hint="cs"/>
+          <w:rtl/>
+          <w:lang w:bidi="he-IL"/>
+        </w:rPr>
+        <w:t>)</w:t>
+      </w:r>
+      <w:r>
+        <w:rPr>
+          <w:rFonts w:cstheme="minorHAnsi" w:hint="cs"/>
+          <w:rtl/>
+          <w:lang w:bidi="he-IL"/>
+        </w:rPr>
+        <w:t xml:space="preserve">, </w:t>
+      </w:r>
+      <w:r>
+        <w:rPr>
+          <w:rFonts w:cstheme="minorHAnsi" w:hint="cs"/>
+          <w:rtl/>
+          <w:lang w:bidi="he-IL"/>
+        </w:rPr>
+        <w:t xml:space="preserve">ותכונת </w:t>
+      </w:r>
+      <w:r>
+        <w:rPr>
+          <w:rFonts w:cstheme="minorHAnsi" w:hint="cs"/>
+          <w:rtl/>
+          <w:lang w:bidi="he-IL"/>
+        </w:rPr>
+        <w:t>מספר שירותים</w:t>
+      </w:r>
+      <w:r>
+        <w:rPr>
+          <w:rFonts w:cstheme="minorHAnsi" w:hint="cs"/>
+          <w:rtl/>
+          <w:lang w:bidi="he-IL"/>
+        </w:rPr>
+        <w:t xml:space="preserve"> (עמודת</w:t>
+      </w:r>
+      <w:r>
+        <w:rPr>
+          <w:rFonts w:cstheme="minorHAnsi" w:hint="cs"/>
+          <w:rtl/>
+          <w:lang w:bidi="he-IL"/>
+        </w:rPr>
+        <w:t xml:space="preserve"> </w:t>
+      </w:r>
+      <w:r>
+        <w:rPr>
+          <w:rFonts w:cstheme="minorHAnsi"/>
+          <w:lang w:bidi="he-IL"/>
+        </w:rPr>
+        <w:t>bathrooms</w:t>
+      </w:r>
+      <w:r>
+        <w:rPr>
+          <w:rFonts w:cstheme="minorHAnsi" w:hint="cs"/>
+          <w:rtl/>
+          <w:lang w:bidi="he-IL"/>
+        </w:rPr>
+        <w:t>)</w:t>
+      </w:r>
+      <w:r>
+        <w:rPr>
+          <w:rFonts w:cstheme="minorHAnsi" w:hint="cs"/>
+          <w:rtl/>
+          <w:lang w:bidi="he-IL"/>
+        </w:rPr>
+        <w:t xml:space="preserve">. </w:t>
+      </w:r>
+    </w:p>
+    <w:p>
+      <w:pPr>
+        <w:pStyle w:val="ListParagraph"/>
+        <w:numPr>
+          <w:ilvl w:val="0"/>
+          <w:numId w:val="20"/>
+        </w:numPr>
         <w:bidi/>
         <w:rPr>
-          <w:rFonts w:asciiTheme="minorHAnsi" w:hAnsiTheme="minorHAnsi" w:cstheme="minorHAnsi"/>
-          <w:rtl/>
-          <w:lang w:bidi="he-IL"/>
-        </w:rPr>
-      </w:pPr>
-    </w:p>
-    <w:p>
-      <w:pPr>
+          <w:rFonts w:cstheme="minorHAnsi"/>
+          <w:lang w:bidi="he-IL"/>
+        </w:rPr>
+      </w:pPr>
+      <w:r>
+        <w:rPr>
+          <w:rFonts w:cstheme="minorHAnsi" w:hint="cs"/>
+          <w:rtl/>
+          <w:lang w:bidi="he-IL"/>
+        </w:rPr>
+        <w:t xml:space="preserve">נשתמש במדד </w:t>
+      </w:r>
+      <w:r>
+        <w:rPr>
+          <w:rFonts w:cstheme="minorHAnsi"/>
+          <w:lang w:bidi="he-IL"/>
+        </w:rPr>
+        <w:t>Jaccard</w:t>
+      </w:r>
+      <w:r>
+        <w:rPr>
+          <w:rFonts w:cstheme="minorHAnsi" w:hint="cs"/>
+          <w:rtl/>
+          <w:lang w:bidi="he-IL"/>
+        </w:rPr>
+        <w:t xml:space="preserve"> שהינו מדד דמיון בין משתנים קטגוריאליי</w:t>
+      </w:r>
+      <w:r>
+        <w:rPr>
+          <w:rFonts w:cstheme="minorHAnsi"/>
+          <w:rtl/>
+          <w:lang w:bidi="he-IL"/>
+        </w:rPr>
+        <w:t>ם</w:t>
+      </w:r>
+      <w:r>
+        <w:rPr>
+          <w:rFonts w:cstheme="minorHAnsi" w:hint="cs"/>
+          <w:rtl/>
+          <w:lang w:bidi="he-IL"/>
+        </w:rPr>
+        <w:t xml:space="preserve"> עבור העיר שבה נמצא כל בית (עמודת </w:t>
+      </w:r>
+      <w:r>
+        <w:rPr>
+          <w:rFonts w:cstheme="minorHAnsi"/>
+          <w:lang w:bidi="he-IL"/>
+        </w:rPr>
+        <w:t>city</w:t>
+      </w:r>
+      <w:r>
+        <w:rPr>
+          <w:rFonts w:cstheme="minorHAnsi" w:hint="cs"/>
+          <w:rtl/>
+          <w:lang w:bidi="he-IL"/>
+        </w:rPr>
+        <w:t xml:space="preserve">). </w:t>
+      </w:r>
+    </w:p>
+    <w:p>
+      <w:pPr>
+        <w:pStyle w:val="ListParagraph"/>
+        <w:numPr>
+          <w:ilvl w:val="0"/>
+          <w:numId w:val="20"/>
+        </w:numPr>
         <w:bidi/>
         <w:rPr>
-          <w:rFonts w:asciiTheme="minorHAnsi" w:hAnsiTheme="minorHAnsi" w:cstheme="minorHAnsi"/>
-          <w:rtl/>
-          <w:lang w:bidi="he-IL"/>
-        </w:rPr>
-      </w:pPr>
+          <w:rFonts w:cstheme="minorHAnsi"/>
+          <w:lang w:bidi="he-IL"/>
+        </w:rPr>
+      </w:pPr>
+      <w:r>
+        <w:rPr>
+          <w:rFonts w:cstheme="minorHAnsi" w:hint="cs"/>
+          <w:rtl/>
+          <w:lang w:bidi="he-IL"/>
+        </w:rPr>
+        <w:t xml:space="preserve">נשתמש במדד </w:t>
+      </w:r>
+      <w:r>
+        <w:rPr>
+          <w:rFonts w:cstheme="minorHAnsi"/>
+          <w:lang w:bidi="he-IL"/>
+        </w:rPr>
+        <w:t>Euclidean Distance</w:t>
+      </w:r>
+      <w:r>
+        <w:rPr>
+          <w:rFonts w:cstheme="minorHAnsi" w:hint="cs"/>
+          <w:rtl/>
+          <w:lang w:bidi="he-IL"/>
+        </w:rPr>
+        <w:t xml:space="preserve"> שהינו מדד דמיון בין משתנים נומריי</w:t>
+      </w:r>
+      <w:r>
+        <w:rPr>
+          <w:rFonts w:cstheme="minorHAnsi"/>
+          <w:rtl/>
+          <w:lang w:bidi="he-IL"/>
+        </w:rPr>
+        <w:t>ם</w:t>
+      </w:r>
+      <w:r>
+        <w:rPr>
+          <w:rFonts w:cstheme="minorHAnsi" w:hint="cs"/>
+          <w:rtl/>
+          <w:lang w:bidi="he-IL"/>
+        </w:rPr>
+        <w:t xml:space="preserve"> רציפים עבור גודל הבית במטרים רבועים (עמודת </w:t>
+      </w:r>
+      <w:proofErr w:type="spellStart"/>
+      <w:r>
+        <w:rPr>
+          <w:rFonts w:cstheme="minorHAnsi"/>
+          <w:lang w:bidi="he-IL"/>
+        </w:rPr>
+        <w:t>sqm_living</w:t>
+      </w:r>
+      <w:proofErr w:type="spellEnd"/>
+      <w:r>
+        <w:rPr>
+          <w:rFonts w:cstheme="minorHAnsi" w:hint="cs"/>
+          <w:rtl/>
+          <w:lang w:bidi="he-IL"/>
+        </w:rPr>
+        <w:t>)</w:t>
+      </w:r>
+      <w:r>
+        <w:rPr>
+          <w:rFonts w:cstheme="minorHAnsi" w:hint="cs"/>
+          <w:rtl/>
+          <w:lang w:bidi="he-IL"/>
+        </w:rPr>
+        <w:t xml:space="preserve">, ועבור המחיר של הבית (עמודת </w:t>
+      </w:r>
+      <w:r>
+        <w:rPr>
+          <w:rFonts w:cstheme="minorHAnsi"/>
+          <w:lang w:bidi="he-IL"/>
+        </w:rPr>
+        <w:t>price</w:t>
+      </w:r>
+      <w:r>
+        <w:rPr>
+          <w:rFonts w:cstheme="minorHAnsi" w:hint="cs"/>
+          <w:rtl/>
+          <w:lang w:bidi="he-IL"/>
+        </w:rPr>
+        <w:t>).</w:t>
+      </w:r>
     </w:p>
     <w:p>
       <w:pPr>
         <w:bidi/>
-        <w:rPr>
-          <w:rFonts w:asciiTheme="minorHAnsi" w:hAnsiTheme="minorHAnsi" w:cstheme="minorHAnsi"/>
+        <w:ind w:left="360"/>
+        <w:rPr>
+          <w:rFonts w:cstheme="minorHAnsi"/>
           <w:rtl/>
           <w:lang w:bidi="he-IL"/>
         </w:rPr>
@@ -974,18 +1341,76 @@
     <w:p>
       <w:pPr>
         <w:bidi/>
-        <w:rPr>
-          <w:rFonts w:asciiTheme="minorHAnsi" w:hAnsiTheme="minorHAnsi" w:cstheme="minorHAnsi"/>
-          <w:rtl/>
-          <w:lang w:bidi="he-IL"/>
-        </w:rPr>
-      </w:pPr>
+        <w:ind w:left="360"/>
+        <w:rPr>
+          <w:rFonts w:cstheme="minorHAnsi"/>
+          <w:rtl/>
+          <w:lang w:bidi="he-IL"/>
+        </w:rPr>
+      </w:pPr>
+      <w:r>
+        <w:rPr>
+          <w:rFonts w:cstheme="minorHAnsi" w:hint="cs"/>
+          <w:rtl/>
+          <w:lang w:bidi="he-IL"/>
+        </w:rPr>
+        <w:t>נאחד את המדדים לכדי מדד אחד,</w:t>
+      </w:r>
+      <w:r>
+        <w:rPr>
+          <w:rFonts w:cstheme="minorHAnsi" w:hint="cs"/>
+          <w:rtl/>
+          <w:lang w:bidi="he-IL"/>
+        </w:rPr>
+        <w:t xml:space="preserve"> נמצא את השקלול של כל המדדים,</w:t>
+      </w:r>
+      <w:r>
+        <w:rPr>
+          <w:rFonts w:cstheme="minorHAnsi" w:hint="cs"/>
+          <w:rtl/>
+          <w:lang w:bidi="he-IL"/>
+        </w:rPr>
+        <w:t xml:space="preserve"> וכך </w:t>
+      </w:r>
+      <w:r>
+        <w:rPr>
+          <w:rFonts w:cstheme="minorHAnsi" w:hint="cs"/>
+          <w:rtl/>
+          <w:lang w:bidi="he-IL"/>
+        </w:rPr>
+        <w:t>נ</w:t>
+      </w:r>
+      <w:r>
+        <w:rPr>
+          <w:rFonts w:cstheme="minorHAnsi" w:hint="cs"/>
+          <w:rtl/>
+          <w:lang w:bidi="he-IL"/>
+        </w:rPr>
+        <w:t>מצא את הבתים שלהם יש מדד דמיון הכי גדול ו</w:t>
+      </w:r>
+      <w:r>
+        <w:rPr>
+          <w:rFonts w:cstheme="minorHAnsi" w:hint="cs"/>
+          <w:rtl/>
+          <w:lang w:bidi="he-IL"/>
+        </w:rPr>
+        <w:t>נסיק</w:t>
+      </w:r>
+      <w:r>
+        <w:rPr>
+          <w:rFonts w:cstheme="minorHAnsi" w:hint="cs"/>
+          <w:rtl/>
+          <w:lang w:bidi="he-IL"/>
+        </w:rPr>
+        <w:t xml:space="preserve"> כי הם הדומים ביותר. </w:t>
+      </w:r>
     </w:p>
     <w:p>
       <w:pPr>
         <w:bidi/>
-        <w:rPr>
-          <w:rFonts w:asciiTheme="minorHAnsi" w:hAnsiTheme="minorHAnsi" w:cstheme="minorHAnsi"/>
+        <w:ind w:left="360"/>
+        <w:rPr>
+          <w:rFonts w:cstheme="minorHAnsi"/>
           <w:rtl/>
           <w:lang w:bidi="he-IL"/>
         </w:rPr>
@@ -994,58 +1419,260 @@
     <w:p>
       <w:pPr>
         <w:bidi/>
-        <w:rPr>
-          <w:rFonts w:asciiTheme="minorHAnsi" w:hAnsiTheme="minorHAnsi" w:cstheme="minorHAnsi"/>
-          <w:rtl/>
-          <w:lang w:bidi="he-IL"/>
-        </w:rPr>
-      </w:pPr>
+        <w:ind w:left="360"/>
+        <w:rPr>
+          <w:rFonts w:cstheme="minorHAnsi"/>
+          <w:lang w:bidi="he-IL"/>
+        </w:rPr>
+      </w:pPr>
+      <m:oMathPara>
+        <m:oMathParaPr>
+          <m:jc m:val="left"/>
+        </m:oMathParaPr>
+        <m:oMath>
+          <m:r>
+            <w:rPr>
+              <w:rFonts w:ascii="Cambria Math" w:hAnsi="Cambria Math" w:cstheme="minorHAnsi"/>
+              <w:lang w:bidi="he-IL"/>
+            </w:rPr>
+            <m:t>si</m:t>
+          </m:r>
+          <m:r>
+            <w:rPr>
+              <w:rFonts w:ascii="Cambria Math" w:hAnsi="Cambria Math" w:cstheme="minorHAnsi"/>
+              <w:lang w:bidi="he-IL"/>
+            </w:rPr>
+            <m:t>mHouses(x,y)</m:t>
+          </m:r>
+          <m:r>
+            <w:rPr>
+              <w:rFonts w:ascii="Cambria Math" w:hAnsi="Cambria Math" w:cstheme="minorHAnsi"/>
+              <w:lang w:bidi="he-IL"/>
+            </w:rPr>
+            <m:t>=</m:t>
+          </m:r>
+        </m:oMath>
+      </m:oMathPara>
     </w:p>
     <w:p>
       <w:pPr>
         <w:bidi/>
-        <w:rPr>
-          <w:rFonts w:asciiTheme="minorHAnsi" w:hAnsiTheme="minorHAnsi" w:cstheme="minorHAnsi"/>
-          <w:rtl/>
-          <w:lang w:bidi="he-IL"/>
-        </w:rPr>
-      </w:pPr>
+        <w:ind w:left="360"/>
+        <w:rPr>
+          <w:rFonts w:cstheme="minorHAnsi"/>
+          <w:rtl/>
+          <w:lang w:bidi="he-IL"/>
+        </w:rPr>
+      </w:pPr>
+      <m:oMathPara>
+        <m:oMath>
+          <m:f>
+            <m:fPr>
+              <m:ctrlPr>
+                <w:rPr>
+                  <w:rFonts w:ascii="Cambria Math" w:hAnsi="Cambria Math" w:cstheme="minorHAnsi"/>
+                  <w:i/>
+                  <w:lang w:bidi="he-IL"/>
+                </w:rPr>
+              </m:ctrlPr>
+            </m:fPr>
+            <m:num>
+              <m:r>
+                <w:rPr>
+                  <w:rFonts w:ascii="Cambria Math" w:hAnsi="Cambria Math" w:cstheme="minorHAnsi"/>
+                  <w:lang w:bidi="he-IL"/>
+                </w:rPr>
+                <m:t>bedrooms</m:t>
+              </m:r>
+              <m:d>
+                <m:dPr>
+                  <m:ctrlPr>
+                    <w:rPr>
+                      <w:rFonts w:ascii="Cambria Math" w:hAnsi="Cambria Math" w:cstheme="minorHAnsi"/>
+                      <w:i/>
+                      <w:lang w:bidi="he-IL"/>
+                    </w:rPr>
+                  </m:ctrlPr>
+                </m:dPr>
+                <m:e>
+                  <m:r>
+                    <w:rPr>
+                      <w:rFonts w:ascii="Cambria Math" w:hAnsi="Cambria Math" w:cstheme="minorHAnsi"/>
+                      <w:lang w:bidi="he-IL"/>
+                    </w:rPr>
+                    <m:t>x,y</m:t>
+                  </m:r>
+                </m:e>
+              </m:d>
+              <m:r>
+                <w:rPr>
+                  <w:rFonts w:ascii="Cambria Math" w:hAnsi="Cambria Math" w:cstheme="minorHAnsi"/>
+                  <w:lang w:bidi="he-IL"/>
+                </w:rPr>
+                <m:t>+bathrooms</m:t>
+              </m:r>
+              <m:d>
+                <m:dPr>
+                  <m:ctrlPr>
+                    <w:rPr>
+                      <w:rFonts w:ascii="Cambria Math" w:hAnsi="Cambria Math" w:cstheme="minorHAnsi"/>
+                      <w:i/>
+                      <w:lang w:bidi="he-IL"/>
+                    </w:rPr>
+                  </m:ctrlPr>
+                </m:dPr>
+                <m:e>
+                  <m:r>
+                    <w:rPr>
+                      <w:rFonts w:ascii="Cambria Math" w:hAnsi="Cambria Math" w:cstheme="minorHAnsi"/>
+                      <w:lang w:bidi="he-IL"/>
+                    </w:rPr>
+                    <m:t>x,y</m:t>
+                  </m:r>
+                </m:e>
+              </m:d>
+              <m:r>
+                <w:rPr>
+                  <w:rFonts w:ascii="Cambria Math" w:hAnsi="Cambria Math" w:cstheme="minorHAnsi"/>
+                  <w:lang w:bidi="he-IL"/>
+                </w:rPr>
+                <m:t>+city</m:t>
+              </m:r>
+              <m:d>
+                <m:dPr>
+                  <m:ctrlPr>
+                    <w:rPr>
+                      <w:rFonts w:ascii="Cambria Math" w:hAnsi="Cambria Math" w:cstheme="minorHAnsi"/>
+                      <w:i/>
+                      <w:lang w:bidi="he-IL"/>
+                    </w:rPr>
+                  </m:ctrlPr>
+                </m:dPr>
+                <m:e>
+                  <m:r>
+                    <w:rPr>
+                      <w:rFonts w:ascii="Cambria Math" w:hAnsi="Cambria Math" w:cstheme="minorHAnsi"/>
+                      <w:lang w:bidi="he-IL"/>
+                    </w:rPr>
+                    <m:t>x,y</m:t>
+                  </m:r>
+                </m:e>
+              </m:d>
+              <m:r>
+                <w:rPr>
+                  <w:rFonts w:ascii="Cambria Math" w:hAnsi="Cambria Math" w:cstheme="minorHAnsi"/>
+                  <w:lang w:bidi="he-IL"/>
+                </w:rPr>
+                <m:t>+sqmLiving</m:t>
+              </m:r>
+              <m:d>
+                <m:dPr>
+                  <m:ctrlPr>
+                    <w:rPr>
+                      <w:rFonts w:ascii="Cambria Math" w:hAnsi="Cambria Math" w:cstheme="minorHAnsi"/>
+                      <w:i/>
+                      <w:lang w:bidi="he-IL"/>
+                    </w:rPr>
+                  </m:ctrlPr>
+                </m:dPr>
+                <m:e>
+                  <m:r>
+                    <w:rPr>
+                      <w:rFonts w:ascii="Cambria Math" w:hAnsi="Cambria Math" w:cstheme="minorHAnsi"/>
+                      <w:lang w:bidi="he-IL"/>
+                    </w:rPr>
+                    <m:t>x,y</m:t>
+                  </m:r>
+                </m:e>
+              </m:d>
+              <m:r>
+                <w:rPr>
+                  <w:rFonts w:ascii="Cambria Math" w:hAnsi="Cambria Math" w:cstheme="minorHAnsi"/>
+                  <w:lang w:bidi="he-IL"/>
+                </w:rPr>
+                <m:t>+price(x,y)</m:t>
+              </m:r>
+            </m:num>
+            <m:den>
+              <m:r>
+                <w:rPr>
+                  <w:rFonts w:ascii="Cambria Math" w:hAnsi="Cambria Math" w:cstheme="minorHAnsi"/>
+                  <w:lang w:bidi="he-IL"/>
+                </w:rPr>
+                <m:t>5</m:t>
+              </m:r>
+            </m:den>
+          </m:f>
+        </m:oMath>
+      </m:oMathPara>
     </w:p>
     <w:p>
       <w:pPr>
         <w:bidi/>
-        <w:rPr>
-          <w:rFonts w:asciiTheme="minorHAnsi" w:hAnsiTheme="minorHAnsi" w:cstheme="minorHAnsi"/>
-          <w:rtl/>
-          <w:lang w:bidi="he-IL"/>
-        </w:rPr>
-      </w:pPr>
-    </w:p>
-    <w:p>
-      <w:pPr>
+        <w:ind w:left="360"/>
+        <w:rPr>
+          <w:rFonts w:cstheme="minorHAnsi"/>
+          <w:lang w:bidi="he-IL"/>
+        </w:rPr>
+      </w:pPr>
+    </w:p>
+    <w:p>
+      <w:pPr>
+        <w:pStyle w:val="ListParagraph"/>
+        <w:numPr>
+          <w:ilvl w:val="0"/>
+          <w:numId w:val="19"/>
+        </w:numPr>
         <w:bidi/>
-        <w:rPr>
-          <w:rFonts w:asciiTheme="minorHAnsi" w:hAnsiTheme="minorHAnsi" w:cstheme="minorHAnsi"/>
-          <w:rtl/>
-          <w:lang w:bidi="he-IL"/>
-        </w:rPr>
-      </w:pPr>
+        <w:ind w:left="360"/>
+        <w:rPr>
+          <w:rFonts w:cstheme="minorHAnsi"/>
+          <w:lang w:bidi="he-IL"/>
+        </w:rPr>
+      </w:pPr>
+      <w:r>
+        <w:rPr>
+          <w:rFonts w:cstheme="minorHAnsi" w:hint="cs"/>
+          <w:rtl/>
+          <w:lang w:bidi="he-IL"/>
+        </w:rPr>
+        <w:t xml:space="preserve">עבור שאלה עסקית 1: </w:t>
+      </w:r>
+      <w:r>
+        <w:rPr>
+          <w:rFonts w:cstheme="minorHAnsi"/>
+          <w:b/>
+          <w:bCs/>
+          <w:lang w:bidi="he-IL"/>
+        </w:rPr>
+        <w:t>Supervised</w:t>
+      </w:r>
     </w:p>
     <w:p>
       <w:pPr>
         <w:bidi/>
-        <w:rPr>
-          <w:rFonts w:asciiTheme="minorHAnsi" w:hAnsiTheme="minorHAnsi" w:cstheme="minorHAnsi"/>
-          <w:rtl/>
-          <w:lang w:bidi="he-IL"/>
-        </w:rPr>
-      </w:pPr>
+        <w:ind w:left="360"/>
+        <w:rPr>
+          <w:rFonts w:cstheme="minorHAnsi"/>
+          <w:rtl/>
+          <w:lang w:bidi="he-IL"/>
+        </w:rPr>
+      </w:pPr>
+      <w:r>
+        <w:rPr>
+          <w:rFonts w:cstheme="minorHAnsi"/>
+          <w:rtl/>
+          <w:lang w:bidi="he-IL"/>
+        </w:rPr>
+        <w:t>האם דירות בעלות 3 חדרים, אשר שטח המגורים שלהן הינו מעל הממוצע של שטחי המגורים, יעלו מעל הממוצע של מחירי הדירות?</w:t>
+      </w:r>
     </w:p>
     <w:p>
       <w:pPr>
         <w:bidi/>
-        <w:rPr>
-          <w:rFonts w:asciiTheme="minorHAnsi" w:hAnsiTheme="minorHAnsi" w:cstheme="minorHAnsi"/>
+        <w:ind w:left="360"/>
+        <w:rPr>
+          <w:rFonts w:cstheme="minorHAnsi"/>
           <w:rtl/>
           <w:lang w:bidi="he-IL"/>
         </w:rPr>
@@ -1054,28 +1681,78 @@
     <w:p>
       <w:pPr>
         <w:bidi/>
-        <w:rPr>
-          <w:rFonts w:asciiTheme="minorHAnsi" w:hAnsiTheme="minorHAnsi" w:cstheme="minorHAnsi"/>
-          <w:rtl/>
-          <w:lang w:bidi="he-IL"/>
-        </w:rPr>
-      </w:pPr>
+        <w:ind w:left="360"/>
+        <w:rPr>
+          <w:rFonts w:asciiTheme="minorHAnsi" w:hAnsiTheme="minorHAnsi" w:cstheme="minorHAnsi"/>
+          <w:rtl/>
+          <w:lang w:bidi="he-IL"/>
+        </w:rPr>
+      </w:pPr>
+      <w:r>
+        <w:rPr>
+          <w:rFonts w:asciiTheme="minorHAnsi" w:hAnsiTheme="minorHAnsi" w:cstheme="minorHAnsi"/>
+          <w:rtl/>
+          <w:lang w:bidi="he-IL"/>
+        </w:rPr>
+        <w:t xml:space="preserve">השערת </w:t>
+      </w:r>
+      <w:r>
+        <w:rPr>
+          <w:rFonts w:asciiTheme="minorHAnsi" w:hAnsiTheme="minorHAnsi" w:cstheme="minorHAnsi"/>
+          <w:lang w:bidi="he-IL"/>
+        </w:rPr>
+        <w:t>H0</w:t>
+      </w:r>
+      <w:r>
+        <w:rPr>
+          <w:rFonts w:asciiTheme="minorHAnsi" w:hAnsiTheme="minorHAnsi" w:cstheme="minorHAnsi"/>
+          <w:rtl/>
+          <w:lang w:bidi="he-IL"/>
+        </w:rPr>
+        <w:t>:</w:t>
+      </w:r>
     </w:p>
     <w:p>
       <w:pPr>
         <w:bidi/>
-        <w:rPr>
-          <w:rFonts w:asciiTheme="minorHAnsi" w:hAnsiTheme="minorHAnsi" w:cstheme="minorHAnsi"/>
-          <w:rtl/>
-          <w:lang w:bidi="he-IL"/>
-        </w:rPr>
-      </w:pPr>
-    </w:p>
-    <w:p>
-      <w:pPr>
+        <w:ind w:left="360"/>
+        <w:rPr>
+          <w:rFonts w:asciiTheme="minorHAnsi" w:hAnsiTheme="minorHAnsi" w:cstheme="minorHAnsi"/>
+          <w:rtl/>
+          <w:lang w:bidi="he-IL"/>
+        </w:rPr>
+      </w:pPr>
+      <w:r>
+        <w:rPr>
+          <w:rFonts w:asciiTheme="minorHAnsi" w:hAnsiTheme="minorHAnsi" w:cstheme="minorHAnsi"/>
+          <w:rtl/>
+          <w:lang w:bidi="he-IL"/>
+        </w:rPr>
+        <w:t xml:space="preserve">השערת </w:t>
+      </w:r>
+      <w:r>
+        <w:rPr>
+          <w:rFonts w:asciiTheme="minorHAnsi" w:hAnsiTheme="minorHAnsi" w:cstheme="minorHAnsi"/>
+          <w:lang w:bidi="he-IL"/>
+        </w:rPr>
+        <w:t>H1</w:t>
+      </w:r>
+      <w:r>
+        <w:rPr>
+          <w:rFonts w:asciiTheme="minorHAnsi" w:hAnsiTheme="minorHAnsi" w:cstheme="minorHAnsi"/>
+          <w:rtl/>
+          <w:lang w:bidi="he-IL"/>
+        </w:rPr>
+        <w:t>:</w:t>
+      </w:r>
+    </w:p>
+    <w:p>
+      <w:pPr>
+        <w:pStyle w:val="ListParagraph"/>
         <w:bidi/>
-        <w:rPr>
-          <w:rFonts w:asciiTheme="minorHAnsi" w:hAnsiTheme="minorHAnsi" w:cstheme="minorHAnsi"/>
+        <w:ind w:left="360"/>
+        <w:rPr>
+          <w:rFonts w:cstheme="minorHAnsi"/>
           <w:rtl/>
           <w:lang w:bidi="he-IL"/>
         </w:rPr>
@@ -1094,22 +1771,49 @@
     <w:p>
       <w:pPr>
         <w:bidi/>
-        <w:rPr>
-          <w:rFonts w:asciiTheme="minorHAnsi" w:hAnsiTheme="minorHAnsi" w:cstheme="minorHAnsi"/>
-          <w:rtl/>
-          <w:lang w:bidi="he-IL"/>
-        </w:rPr>
-      </w:pPr>
+        <w:ind w:left="360"/>
+        <w:rPr>
+          <w:rFonts w:asciiTheme="minorHAnsi" w:hAnsiTheme="minorHAnsi" w:cstheme="minorHAnsi"/>
+          <w:rtl/>
+          <w:lang w:bidi="he-IL"/>
+        </w:rPr>
+      </w:pPr>
+      <w:r>
+        <w:rPr>
+          <w:rFonts w:asciiTheme="minorHAnsi" w:hAnsiTheme="minorHAnsi" w:cstheme="minorHAnsi" w:hint="cs"/>
+          <w:rtl/>
+          <w:lang w:bidi="he-IL"/>
+        </w:rPr>
+        <w:t xml:space="preserve">עבור שאלה עסקית 2: </w:t>
+      </w:r>
+      <w:r>
+        <w:rPr>
+          <w:rFonts w:asciiTheme="minorHAnsi" w:hAnsiTheme="minorHAnsi" w:cstheme="minorHAnsi"/>
+          <w:b/>
+          <w:bCs/>
+          <w:lang w:bidi="he-IL"/>
+        </w:rPr>
+        <w:t>Unsupervised</w:t>
+      </w:r>
     </w:p>
     <w:p>
       <w:pPr>
         <w:bidi/>
-        <w:rPr>
-          <w:rFonts w:asciiTheme="minorHAnsi" w:hAnsiTheme="minorHAnsi" w:cstheme="minorHAnsi"/>
-          <w:rtl/>
-          <w:lang w:bidi="he-IL"/>
-        </w:rPr>
-      </w:pPr>
+        <w:ind w:left="360"/>
+        <w:rPr>
+          <w:rFonts w:asciiTheme="minorHAnsi" w:hAnsiTheme="minorHAnsi" w:cstheme="minorHAnsi"/>
+          <w:rtl/>
+          <w:lang w:bidi="he-IL"/>
+        </w:rPr>
+      </w:pPr>
+      <w:r>
+        <w:rPr>
+          <w:rFonts w:asciiTheme="minorHAnsi" w:hAnsiTheme="minorHAnsi" w:cstheme="minorHAnsi"/>
+          <w:rtl/>
+          <w:lang w:bidi="he-IL"/>
+        </w:rPr>
+        <w:t>מה מאפיין דירות בעלות 3 חדרים ובעלות שטח מגורים מעל הממוצע?</w:t>
+      </w:r>
     </w:p>
     <w:p>
       <w:pPr>
@@ -1124,22 +1828,70 @@
     <w:p>
       <w:pPr>
         <w:bidi/>
-        <w:rPr>
-          <w:rFonts w:asciiTheme="minorHAnsi" w:hAnsiTheme="minorHAnsi" w:cstheme="minorHAnsi"/>
-          <w:rtl/>
-          <w:lang w:bidi="he-IL"/>
-        </w:rPr>
-      </w:pPr>
+        <w:ind w:left="360"/>
+        <w:rPr>
+          <w:rFonts w:asciiTheme="minorHAnsi" w:hAnsiTheme="minorHAnsi" w:cstheme="minorHAnsi"/>
+          <w:rtl/>
+          <w:lang w:bidi="he-IL"/>
+        </w:rPr>
+      </w:pPr>
+      <w:r>
+        <w:rPr>
+          <w:rFonts w:asciiTheme="minorHAnsi" w:hAnsiTheme="minorHAnsi" w:cstheme="minorHAnsi"/>
+          <w:rtl/>
+          <w:lang w:bidi="he-IL"/>
+        </w:rPr>
+        <w:t xml:space="preserve">השערת </w:t>
+      </w:r>
+      <w:r>
+        <w:rPr>
+          <w:rFonts w:asciiTheme="minorHAnsi" w:hAnsiTheme="minorHAnsi" w:cstheme="minorHAnsi"/>
+          <w:lang w:bidi="he-IL"/>
+        </w:rPr>
+        <w:t>H0</w:t>
+      </w:r>
+      <w:r>
+        <w:rPr>
+          <w:rFonts w:asciiTheme="minorHAnsi" w:hAnsiTheme="minorHAnsi" w:cstheme="minorHAnsi"/>
+          <w:rtl/>
+          <w:lang w:bidi="he-IL"/>
+        </w:rPr>
+        <w:t>:</w:t>
+      </w:r>
     </w:p>
     <w:p>
       <w:pPr>
         <w:bidi/>
-        <w:rPr>
-          <w:rFonts w:asciiTheme="minorHAnsi" w:hAnsiTheme="minorHAnsi" w:cstheme="minorHAnsi"/>
-          <w:rtl/>
-          <w:lang w:bidi="he-IL"/>
-        </w:rPr>
-      </w:pPr>
+        <w:ind w:left="360"/>
+        <w:rPr>
+          <w:rFonts w:asciiTheme="minorHAnsi" w:hAnsiTheme="minorHAnsi" w:cstheme="minorHAnsi"/>
+          <w:rtl/>
+          <w:lang w:bidi="he-IL"/>
+        </w:rPr>
+      </w:pPr>
+      <w:r>
+        <w:rPr>
+          <w:rFonts w:asciiTheme="minorHAnsi" w:hAnsiTheme="minorHAnsi" w:cstheme="minorHAnsi"/>
+          <w:rtl/>
+          <w:lang w:bidi="he-IL"/>
+        </w:rPr>
+        <w:t xml:space="preserve">השערת </w:t>
+      </w:r>
+      <w:r>
+        <w:rPr>
+          <w:rFonts w:asciiTheme="minorHAnsi" w:hAnsiTheme="minorHAnsi" w:cstheme="minorHAnsi"/>
+          <w:lang w:bidi="he-IL"/>
+        </w:rPr>
+        <w:t>H1</w:t>
+      </w:r>
+      <w:r>
+        <w:rPr>
+          <w:rFonts w:asciiTheme="minorHAnsi" w:hAnsiTheme="minorHAnsi" w:cstheme="minorHAnsi"/>
+          <w:rtl/>
+          <w:lang w:bidi="he-IL"/>
+        </w:rPr>
+        <w:t>:</w:t>
+      </w:r>
     </w:p>
     <w:p>
       <w:pPr>
@@ -1154,12 +1906,21 @@
     <w:p>
       <w:pPr>
         <w:bidi/>
-        <w:rPr>
-          <w:rFonts w:asciiTheme="minorHAnsi" w:hAnsiTheme="minorHAnsi" w:cstheme="minorHAnsi"/>
-          <w:rtl/>
-          <w:lang w:bidi="he-IL"/>
-        </w:rPr>
-      </w:pPr>
+        <w:ind w:left="360"/>
+        <w:rPr>
+          <w:rFonts w:asciiTheme="minorHAnsi" w:hAnsiTheme="minorHAnsi" w:cstheme="minorHAnsi" w:hint="cs"/>
+          <w:rtl/>
+          <w:lang w:bidi="he-IL"/>
+        </w:rPr>
+      </w:pPr>
+      <w:r>
+        <w:rPr>
+          <w:rFonts w:asciiTheme="minorHAnsi" w:hAnsiTheme="minorHAnsi" w:cstheme="minorHAnsi" w:hint="cs"/>
+          <w:rtl/>
+          <w:lang w:bidi="he-IL"/>
+        </w:rPr>
+        <w:t xml:space="preserve">נחליט לקבל לפי חישובים שביצענו, ממוצע מחירי דירות בעלות 3 חדרים. ממוצע מחירי דירות כללי. ממוצע שטח מגורים. </w:t>
+      </w:r>
     </w:p>
     <w:p>
       <w:pPr>
@@ -1197,85 +1958,6 @@
         <w:rPr>
           <w:rFonts w:asciiTheme="minorHAnsi" w:hAnsiTheme="minorHAnsi" w:cstheme="minorHAnsi"/>
           <w:rtl/>
-          <w:lang w:bidi="he-IL"/>
-        </w:rPr>
-      </w:pPr>
-    </w:p>
-    <w:p>
-      <w:pPr>
-        <w:bidi/>
-        <w:rPr>
-          <w:rFonts w:asciiTheme="minorHAnsi" w:hAnsiTheme="minorHAnsi" w:cstheme="minorHAnsi"/>
-          <w:rtl/>
-          <w:lang w:bidi="he-IL"/>
-        </w:rPr>
-      </w:pPr>
-    </w:p>
-    <w:p>
-      <w:pPr>
-        <w:bidi/>
-        <w:rPr>
-          <w:rFonts w:asciiTheme="minorHAnsi" w:hAnsiTheme="minorHAnsi" w:cstheme="minorHAnsi"/>
-          <w:rtl/>
-          <w:lang w:bidi="he-IL"/>
-        </w:rPr>
-      </w:pPr>
-    </w:p>
-    <w:p>
-      <w:pPr>
-        <w:bidi/>
-        <w:rPr>
-          <w:rFonts w:asciiTheme="minorHAnsi" w:hAnsiTheme="minorHAnsi" w:cstheme="minorHAnsi"/>
-          <w:rtl/>
-          <w:lang w:bidi="he-IL"/>
-        </w:rPr>
-      </w:pPr>
-    </w:p>
-    <w:p>
-      <w:pPr>
-        <w:bidi/>
-        <w:rPr>
-          <w:rFonts w:asciiTheme="minorHAnsi" w:hAnsiTheme="minorHAnsi" w:cstheme="minorHAnsi"/>
-          <w:rtl/>
-          <w:lang w:bidi="he-IL"/>
-        </w:rPr>
-      </w:pPr>
-    </w:p>
-    <w:p>
-      <w:pPr>
-        <w:bidi/>
-        <w:rPr>
-          <w:rFonts w:asciiTheme="minorHAnsi" w:hAnsiTheme="minorHAnsi" w:cstheme="minorHAnsi"/>
-          <w:rtl/>
-          <w:lang w:bidi="he-IL"/>
-        </w:rPr>
-      </w:pPr>
-    </w:p>
-    <w:p>
-      <w:pPr>
-        <w:bidi/>
-        <w:rPr>
-          <w:rFonts w:asciiTheme="minorHAnsi" w:hAnsiTheme="minorHAnsi" w:cstheme="minorHAnsi"/>
-          <w:rtl/>
-          <w:lang w:bidi="he-IL"/>
-        </w:rPr>
-      </w:pPr>
-    </w:p>
-    <w:p>
-      <w:pPr>
-        <w:bidi/>
-        <w:rPr>
-          <w:rFonts w:asciiTheme="minorHAnsi" w:hAnsiTheme="minorHAnsi" w:cstheme="minorHAnsi"/>
-          <w:rtl/>
-          <w:lang w:bidi="he-IL"/>
-        </w:rPr>
-      </w:pPr>
-    </w:p>
-    <w:p>
-      <w:pPr>
-        <w:bidi/>
-        <w:rPr>
-          <w:rFonts w:asciiTheme="minorHAnsi" w:hAnsiTheme="minorHAnsi" w:cstheme="minorHAnsi"/>
           <w:lang w:bidi="he-IL"/>
         </w:rPr>
       </w:pPr>
@@ -1374,47 +2056,51 @@
           <w:rtl/>
           <w:lang w:bidi="he-IL"/>
         </w:rPr>
-        <w:t>שאילתות</w:t>
+        <w:t>שאילתות:</w:t>
+      </w:r>
+    </w:p>
+    <w:p>
+      <w:pPr>
+        <w:bidi/>
+        <w:rPr>
+          <w:rFonts w:asciiTheme="minorHAnsi" w:hAnsiTheme="minorHAnsi" w:cstheme="minorHAnsi"/>
+          <w:rtl/>
+          <w:lang w:bidi="he-IL"/>
+        </w:rPr>
+      </w:pPr>
+    </w:p>
+    <w:p>
+      <w:pPr>
+        <w:bidi/>
+        <w:rPr>
+          <w:rFonts w:asciiTheme="minorHAnsi" w:hAnsiTheme="minorHAnsi" w:cstheme="minorHAnsi"/>
+          <w:rtl/>
+          <w:lang w:bidi="he-IL"/>
+        </w:rPr>
+      </w:pPr>
+      <w:r>
+        <w:rPr>
+          <w:rFonts w:asciiTheme="minorHAnsi" w:hAnsiTheme="minorHAnsi" w:cstheme="minorHAnsi"/>
+          <w:rtl/>
+          <w:lang w:bidi="he-IL"/>
+        </w:rPr>
+        <w:t>שאילתות מצורפות בקובץ</w:t>
       </w:r>
       <w:r>
         <w:rPr>
           <w:rFonts w:asciiTheme="minorHAnsi" w:hAnsiTheme="minorHAnsi" w:cstheme="minorHAnsi" w:hint="cs"/>
-          <w:b/>
-          <w:bCs/>
-          <w:sz w:val="32"/>
-          <w:szCs w:val="32"/>
-          <w:rtl/>
-          <w:lang w:bidi="he-IL"/>
-        </w:rPr>
-        <w:t>:</w:t>
-      </w:r>
-    </w:p>
-    <w:p>
-      <w:pPr>
-        <w:bidi/>
-        <w:rPr>
-          <w:rFonts w:asciiTheme="minorHAnsi" w:hAnsiTheme="minorHAnsi" w:cstheme="minorHAnsi"/>
-          <w:rtl/>
-          <w:lang w:bidi="he-IL"/>
-        </w:rPr>
-      </w:pPr>
-    </w:p>
-    <w:p>
-      <w:pPr>
-        <w:bidi/>
-        <w:rPr>
-          <w:rFonts w:asciiTheme="minorHAnsi" w:hAnsiTheme="minorHAnsi" w:cstheme="minorHAnsi"/>
-          <w:rtl/>
-          <w:lang w:bidi="he-IL"/>
-        </w:rPr>
-      </w:pPr>
-      <w:r>
-        <w:rPr>
-          <w:rFonts w:asciiTheme="minorHAnsi" w:hAnsiTheme="minorHAnsi" w:cstheme="minorHAnsi"/>
-          <w:rtl/>
-          <w:lang w:bidi="he-IL"/>
-        </w:rPr>
-        <w:t xml:space="preserve">שאילתות מצורפות בקובץ </w:t>
+          <w:rtl/>
+          <w:lang w:bidi="he-IL"/>
+        </w:rPr>
+        <w:t xml:space="preserve"> הנקרא</w:t>
+      </w:r>
+      <w:r>
+        <w:rPr>
+          <w:rFonts w:asciiTheme="minorHAnsi" w:hAnsiTheme="minorHAnsi" w:cstheme="minorHAnsi"/>
+          <w:rtl/>
+          <w:lang w:bidi="he-IL"/>
+        </w:rPr>
+        <w:t xml:space="preserve"> </w:t>
       </w:r>
       <w:r>
         <w:rPr>
@@ -1591,7 +2277,7 @@
     <w:p>
       <w:pPr>
         <w:rPr>
-          <w:rFonts w:asciiTheme="minorHAnsi" w:hAnsiTheme="minorHAnsi" w:cstheme="minorHAnsi" w:hint="cs"/>
+          <w:rFonts w:asciiTheme="minorHAnsi" w:hAnsiTheme="minorHAnsi" w:cstheme="minorHAnsi"/>
           <w:lang w:bidi="he-IL"/>
         </w:rPr>
       </w:pPr>
@@ -1736,6 +2422,119 @@
     </w:lvl>
   </w:abstractNum>
   <w:abstractNum w:abstractNumId="1" w15:restartNumberingAfterBreak="0">
+    <w:nsid w:val="04F019F2"/>
+    <w:multiLevelType w:val="hybridMultilevel"/>
+    <w:tmpl w:val="01CC2F88"/>
+    <w:lvl w:ilvl="0" w:tplc="04090001">
+      <w:start w:val="1"/>
+      <w:numFmt w:val="bullet"/>
+      <w:lvlText w:val=""/>
+      <w:lvlJc w:val="left"/>
+      <w:pPr>
+        <w:ind w:left="720" w:hanging="360"/>
+      </w:pPr>
+      <w:rPr>
+        <w:rFonts w:ascii="Symbol" w:hAnsi="Symbol" w:hint="default"/>
+      </w:rPr>
+    </w:lvl>
+    <w:lvl w:ilvl="1" w:tplc="04090003" w:tentative="1">
+      <w:start w:val="1"/>
+      <w:numFmt w:val="bullet"/>
+      <w:lvlText w:val="o"/>
+      <w:lvlJc w:val="left"/>
+      <w:pPr>
+        <w:ind w:left="1440" w:hanging="360"/>
+      </w:pPr>
+      <w:rPr>
+        <w:rFonts w:ascii="Courier New" w:hAnsi="Courier New" w:cs="Courier New" w:hint="default"/>
+      </w:rPr>
+    </w:lvl>
+    <w:lvl w:ilvl="2" w:tplc="04090005" w:tentative="1">
+      <w:start w:val="1"/>
+      <w:numFmt w:val="bullet"/>
+      <w:lvlText w:val=""/>
+      <w:lvlJc w:val="left"/>
+      <w:pPr>
+        <w:ind w:left="2160" w:hanging="360"/>
+      </w:pPr>
+      <w:rPr>
+        <w:rFonts w:ascii="Wingdings" w:hAnsi="Wingdings" w:hint="default"/>
+      </w:rPr>
+    </w:lvl>
+    <w:lvl w:ilvl="3" w:tplc="04090001" w:tentative="1">
+      <w:start w:val="1"/>
+      <w:numFmt w:val="bullet"/>
+      <w:lvlText w:val=""/>
+      <w:lvlJc w:val="left"/>
+      <w:pPr>
+        <w:ind w:left="2880" w:hanging="360"/>
+      </w:pPr>
+      <w:rPr>
+        <w:rFonts w:ascii="Symbol" w:hAnsi="Symbol" w:hint="default"/>
+      </w:rPr>
+    </w:lvl>
+    <w:lvl w:ilvl="4" w:tplc="04090003" w:tentative="1">
+      <w:start w:val="1"/>
+      <w:numFmt w:val="bullet"/>
+      <w:lvlText w:val="o"/>
+      <w:lvlJc w:val="left"/>
+      <w:pPr>
+        <w:ind w:left="3600" w:hanging="360"/>
+      </w:pPr>
+      <w:rPr>
+        <w:rFonts w:ascii="Courier New" w:hAnsi="Courier New" w:cs="Courier New" w:hint="default"/>
+      </w:rPr>
+    </w:lvl>
+    <w:lvl w:ilvl="5" w:tplc="04090005" w:tentative="1">
+      <w:start w:val="1"/>
+      <w:numFmt w:val="bullet"/>
+      <w:lvlText w:val=""/>
+      <w:lvlJc w:val="left"/>
+      <w:pPr>
+        <w:ind w:left="4320" w:hanging="360"/>
+      </w:pPr>
+      <w:rPr>
+        <w:rFonts w:ascii="Wingdings" w:hAnsi="Wingdings" w:hint="default"/>
+      </w:rPr>
+    </w:lvl>
+    <w:lvl w:ilvl="6" w:tplc="04090001" w:tentative="1">
+      <w:start w:val="1"/>
+      <w:numFmt w:val="bullet"/>
+      <w:lvlText w:val=""/>
+      <w:lvlJc w:val="left"/>
+      <w:pPr>
+        <w:ind w:left="5040" w:hanging="360"/>
+      </w:pPr>
+      <w:rPr>
+        <w:rFonts w:ascii="Symbol" w:hAnsi="Symbol" w:hint="default"/>
+      </w:rPr>
+    </w:lvl>
+    <w:lvl w:ilvl="7" w:tplc="04090003" w:tentative="1">
+      <w:start w:val="1"/>
+      <w:numFmt w:val="bullet"/>
+      <w:lvlText w:val="o"/>
+      <w:lvlJc w:val="left"/>
+      <w:pPr>
+        <w:ind w:left="5760" w:hanging="360"/>
+      </w:pPr>
+      <w:rPr>
+        <w:rFonts w:ascii="Courier New" w:hAnsi="Courier New" w:cs="Courier New" w:hint="default"/>
+      </w:rPr>
+    </w:lvl>
+    <w:lvl w:ilvl="8" w:tplc="04090005" w:tentative="1">
+      <w:start w:val="1"/>
+      <w:numFmt w:val="bullet"/>
+      <w:lvlText w:val=""/>
+      <w:lvlJc w:val="left"/>
+      <w:pPr>
+        <w:ind w:left="6480" w:hanging="360"/>
+      </w:pPr>
+      <w:rPr>
+        <w:rFonts w:ascii="Wingdings" w:hAnsi="Wingdings" w:hint="default"/>
+      </w:rPr>
+    </w:lvl>
+  </w:abstractNum>
+  <w:abstractNum w:abstractNumId="2" w15:restartNumberingAfterBreak="0">
     <w:nsid w:val="0AF5007B"/>
     <w:multiLevelType w:val="hybridMultilevel"/>
     <w:tmpl w:val="580E8102"/>
@@ -1849,7 +2648,7 @@
       </w:rPr>
     </w:lvl>
   </w:abstractNum>
-  <w:abstractNum w:abstractNumId="2" w15:restartNumberingAfterBreak="0">
+  <w:abstractNum w:abstractNumId="3" w15:restartNumberingAfterBreak="0">
     <w:nsid w:val="13CA6E46"/>
     <w:multiLevelType w:val="hybridMultilevel"/>
     <w:tmpl w:val="7070E1B0"/>
@@ -1961,7 +2760,7 @@
       </w:rPr>
     </w:lvl>
   </w:abstractNum>
-  <w:abstractNum w:abstractNumId="3" w15:restartNumberingAfterBreak="0">
+  <w:abstractNum w:abstractNumId="4" w15:restartNumberingAfterBreak="0">
     <w:nsid w:val="18E96432"/>
     <w:multiLevelType w:val="hybridMultilevel"/>
     <w:tmpl w:val="C6E83B52"/>
@@ -2050,7 +2849,7 @@
       </w:pPr>
     </w:lvl>
   </w:abstractNum>
-  <w:abstractNum w:abstractNumId="4" w15:restartNumberingAfterBreak="0">
+  <w:abstractNum w:abstractNumId="5" w15:restartNumberingAfterBreak="0">
     <w:nsid w:val="19271219"/>
     <w:multiLevelType w:val="hybridMultilevel"/>
     <w:tmpl w:val="F63CEB00"/>
@@ -2139,7 +2938,7 @@
       </w:pPr>
     </w:lvl>
   </w:abstractNum>
-  <w:abstractNum w:abstractNumId="5" w15:restartNumberingAfterBreak="0">
+  <w:abstractNum w:abstractNumId="6" w15:restartNumberingAfterBreak="0">
     <w:nsid w:val="212C4F4E"/>
     <w:multiLevelType w:val="hybridMultilevel"/>
     <w:tmpl w:val="58D0B5B4"/>
@@ -2251,7 +3050,7 @@
       </w:rPr>
     </w:lvl>
   </w:abstractNum>
-  <w:abstractNum w:abstractNumId="6" w15:restartNumberingAfterBreak="0">
+  <w:abstractNum w:abstractNumId="7" w15:restartNumberingAfterBreak="0">
     <w:nsid w:val="2290328E"/>
     <w:multiLevelType w:val="hybridMultilevel"/>
     <w:tmpl w:val="5524B2D4"/>
@@ -2340,7 +3139,7 @@
       </w:pPr>
     </w:lvl>
   </w:abstractNum>
-  <w:abstractNum w:abstractNumId="7" w15:restartNumberingAfterBreak="0">
+  <w:abstractNum w:abstractNumId="8" w15:restartNumberingAfterBreak="0">
     <w:nsid w:val="26D85AFD"/>
     <w:multiLevelType w:val="hybridMultilevel"/>
     <w:tmpl w:val="1F3A5F76"/>
@@ -2452,7 +3251,7 @@
       </w:rPr>
     </w:lvl>
   </w:abstractNum>
-  <w:abstractNum w:abstractNumId="8" w15:restartNumberingAfterBreak="0">
+  <w:abstractNum w:abstractNumId="9" w15:restartNumberingAfterBreak="0">
     <w:nsid w:val="28673557"/>
     <w:multiLevelType w:val="hybridMultilevel"/>
     <w:tmpl w:val="197C0A2C"/>
@@ -2541,7 +3340,7 @@
       </w:pPr>
     </w:lvl>
   </w:abstractNum>
-  <w:abstractNum w:abstractNumId="9" w15:restartNumberingAfterBreak="0">
+  <w:abstractNum w:abstractNumId="10" w15:restartNumberingAfterBreak="0">
     <w:nsid w:val="30E6333E"/>
     <w:multiLevelType w:val="hybridMultilevel"/>
     <w:tmpl w:val="BFB89AF4"/>
@@ -2630,7 +3429,7 @@
       </w:pPr>
     </w:lvl>
   </w:abstractNum>
-  <w:abstractNum w:abstractNumId="10" w15:restartNumberingAfterBreak="0">
+  <w:abstractNum w:abstractNumId="11" w15:restartNumberingAfterBreak="0">
     <w:nsid w:val="35F4164E"/>
     <w:multiLevelType w:val="hybridMultilevel"/>
     <w:tmpl w:val="EBD4DD04"/>
@@ -2742,7 +3541,7 @@
       </w:rPr>
     </w:lvl>
   </w:abstractNum>
-  <w:abstractNum w:abstractNumId="11" w15:restartNumberingAfterBreak="0">
+  <w:abstractNum w:abstractNumId="12" w15:restartNumberingAfterBreak="0">
     <w:nsid w:val="48B45EF5"/>
     <w:multiLevelType w:val="hybridMultilevel"/>
     <w:tmpl w:val="6862E6FA"/>
@@ -2855,7 +3654,96 @@
       </w:rPr>
     </w:lvl>
   </w:abstractNum>
-  <w:abstractNum w:abstractNumId="12" w15:restartNumberingAfterBreak="0">
+  <w:abstractNum w:abstractNumId="13" w15:restartNumberingAfterBreak="0">
+    <w:nsid w:val="55EF6AE9"/>
+    <w:multiLevelType w:val="hybridMultilevel"/>
+    <w:tmpl w:val="0FD4A726"/>
+    <w:lvl w:ilvl="0" w:tplc="AD5E9ED6">
+      <w:start w:val="1"/>
+      <w:numFmt w:val="decimal"/>
+      <w:lvlText w:val="%1."/>
+      <w:lvlJc w:val="left"/>
+      <w:pPr>
+        <w:ind w:left="720" w:hanging="360"/>
+      </w:pPr>
+      <w:rPr>
+        <w:rFonts w:hint="default"/>
+      </w:rPr>
+    </w:lvl>
+    <w:lvl w:ilvl="1" w:tplc="04090019" w:tentative="1">
+      <w:start w:val="1"/>
+      <w:numFmt w:val="lowerLetter"/>
+      <w:lvlText w:val="%2."/>
+      <w:lvlJc w:val="left"/>
+      <w:pPr>
+        <w:ind w:left="1440" w:hanging="360"/>
+      </w:pPr>
+    </w:lvl>
+    <w:lvl w:ilvl="2" w:tplc="0409001B" w:tentative="1">
+      <w:start w:val="1"/>
+      <w:numFmt w:val="lowerRoman"/>
+      <w:lvlText w:val="%3."/>
+      <w:lvlJc w:val="right"/>
+      <w:pPr>
+        <w:ind w:left="2160" w:hanging="180"/>
+      </w:pPr>
+    </w:lvl>
+    <w:lvl w:ilvl="3" w:tplc="0409000F" w:tentative="1">
+      <w:start w:val="1"/>
+      <w:numFmt w:val="decimal"/>
+      <w:lvlText w:val="%4."/>
+      <w:lvlJc w:val="left"/>
+      <w:pPr>
+        <w:ind w:left="2880" w:hanging="360"/>
+      </w:pPr>
+    </w:lvl>
+    <w:lvl w:ilvl="4" w:tplc="04090019" w:tentative="1">
+      <w:start w:val="1"/>
+      <w:numFmt w:val="lowerLetter"/>
+      <w:lvlText w:val="%5."/>
+      <w:lvlJc w:val="left"/>
+      <w:pPr>
+        <w:ind w:left="3600" w:hanging="360"/>
+      </w:pPr>
+    </w:lvl>
+    <w:lvl w:ilvl="5" w:tplc="0409001B" w:tentative="1">
+      <w:start w:val="1"/>
+      <w:numFmt w:val="lowerRoman"/>
+      <w:lvlText w:val="%6."/>
+      <w:lvlJc w:val="right"/>
+      <w:pPr>
+        <w:ind w:left="4320" w:hanging="180"/>
+      </w:pPr>
+    </w:lvl>
+    <w:lvl w:ilvl="6" w:tplc="0409000F" w:tentative="1">
+      <w:start w:val="1"/>
+      <w:numFmt w:val="decimal"/>
+      <w:lvlText w:val="%7."/>
+      <w:lvlJc w:val="left"/>
+      <w:pPr>
+        <w:ind w:left="5040" w:hanging="360"/>
+      </w:pPr>
+    </w:lvl>
+    <w:lvl w:ilvl="7" w:tplc="04090019" w:tentative="1">
+      <w:start w:val="1"/>
+      <w:numFmt w:val="lowerLetter"/>
+      <w:lvlText w:val="%8."/>
+      <w:lvlJc w:val="left"/>
+      <w:pPr>
+        <w:ind w:left="5760" w:hanging="360"/>
+      </w:pPr>
+    </w:lvl>
+    <w:lvl w:ilvl="8" w:tplc="0409001B" w:tentative="1">
+      <w:start w:val="1"/>
+      <w:numFmt w:val="lowerRoman"/>
+      <w:lvlText w:val="%9."/>
+      <w:lvlJc w:val="right"/>
+      <w:pPr>
+        <w:ind w:left="6480" w:hanging="180"/>
+      </w:pPr>
+    </w:lvl>
+  </w:abstractNum>
+  <w:abstractNum w:abstractNumId="14" w15:restartNumberingAfterBreak="0">
     <w:nsid w:val="66367F9B"/>
     <w:multiLevelType w:val="hybridMultilevel"/>
     <w:tmpl w:val="6FA2317A"/>
@@ -2967,7 +3855,7 @@
       </w:rPr>
     </w:lvl>
   </w:abstractNum>
-  <w:abstractNum w:abstractNumId="13" w15:restartNumberingAfterBreak="0">
+  <w:abstractNum w:abstractNumId="15" w15:restartNumberingAfterBreak="0">
     <w:nsid w:val="6A767AFE"/>
     <w:multiLevelType w:val="hybridMultilevel"/>
     <w:tmpl w:val="57A25F08"/>
@@ -3080,7 +3968,7 @@
       </w:rPr>
     </w:lvl>
   </w:abstractNum>
-  <w:abstractNum w:abstractNumId="14" w15:restartNumberingAfterBreak="0">
+  <w:abstractNum w:abstractNumId="16" w15:restartNumberingAfterBreak="0">
     <w:nsid w:val="6AD77BF9"/>
     <w:multiLevelType w:val="hybridMultilevel"/>
     <w:tmpl w:val="197C0A2C"/>
@@ -3169,7 +4057,7 @@
       </w:pPr>
     </w:lvl>
   </w:abstractNum>
-  <w:abstractNum w:abstractNumId="15" w15:restartNumberingAfterBreak="0">
+  <w:abstractNum w:abstractNumId="17" w15:restartNumberingAfterBreak="0">
     <w:nsid w:val="6DAC2A69"/>
     <w:multiLevelType w:val="hybridMultilevel"/>
     <w:tmpl w:val="80BC42B6"/>
@@ -3282,7 +4170,96 @@
       </w:rPr>
     </w:lvl>
   </w:abstractNum>
-  <w:abstractNum w:abstractNumId="16" w15:restartNumberingAfterBreak="0">
+  <w:abstractNum w:abstractNumId="18" w15:restartNumberingAfterBreak="0">
+    <w:nsid w:val="738E5FF8"/>
+    <w:multiLevelType w:val="hybridMultilevel"/>
+    <w:tmpl w:val="ECE6E7A8"/>
+    <w:lvl w:ilvl="0" w:tplc="067651D6">
+      <w:start w:val="1"/>
+      <w:numFmt w:val="decimal"/>
+      <w:lvlText w:val="%1."/>
+      <w:lvlJc w:val="left"/>
+      <w:pPr>
+        <w:ind w:left="720" w:hanging="360"/>
+      </w:pPr>
+      <w:rPr>
+        <w:rFonts w:asciiTheme="minorHAnsi" w:hAnsiTheme="minorHAnsi" w:hint="default"/>
+      </w:rPr>
+    </w:lvl>
+    <w:lvl w:ilvl="1" w:tplc="04090019" w:tentative="1">
+      <w:start w:val="1"/>
+      <w:numFmt w:val="lowerLetter"/>
+      <w:lvlText w:val="%2."/>
+      <w:lvlJc w:val="left"/>
+      <w:pPr>
+        <w:ind w:left="1440" w:hanging="360"/>
+      </w:pPr>
+    </w:lvl>
+    <w:lvl w:ilvl="2" w:tplc="0409001B" w:tentative="1">
+      <w:start w:val="1"/>
+      <w:numFmt w:val="lowerRoman"/>
+      <w:lvlText w:val="%3."/>
+      <w:lvlJc w:val="right"/>
+      <w:pPr>
+        <w:ind w:left="2160" w:hanging="180"/>
+      </w:pPr>
+    </w:lvl>
+    <w:lvl w:ilvl="3" w:tplc="0409000F" w:tentative="1">
+      <w:start w:val="1"/>
+      <w:numFmt w:val="decimal"/>
+      <w:lvlText w:val="%4."/>
+      <w:lvlJc w:val="left"/>
+      <w:pPr>
+        <w:ind w:left="2880" w:hanging="360"/>
+      </w:pPr>
+    </w:lvl>
+    <w:lvl w:ilvl="4" w:tplc="04090019" w:tentative="1">
+      <w:start w:val="1"/>
+      <w:numFmt w:val="lowerLetter"/>
+      <w:lvlText w:val="%5."/>
+      <w:lvlJc w:val="left"/>
+      <w:pPr>
+        <w:ind w:left="3600" w:hanging="360"/>
+      </w:pPr>
+    </w:lvl>
+    <w:lvl w:ilvl="5" w:tplc="0409001B" w:tentative="1">
+      <w:start w:val="1"/>
+      <w:numFmt w:val="lowerRoman"/>
+      <w:lvlText w:val="%6."/>
+      <w:lvlJc w:val="right"/>
+      <w:pPr>
+        <w:ind w:left="4320" w:hanging="180"/>
+      </w:pPr>
+    </w:lvl>
+    <w:lvl w:ilvl="6" w:tplc="0409000F" w:tentative="1">
+      <w:start w:val="1"/>
+      <w:numFmt w:val="decimal"/>
+      <w:lvlText w:val="%7."/>
+      <w:lvlJc w:val="left"/>
+      <w:pPr>
+        <w:ind w:left="5040" w:hanging="360"/>
+      </w:pPr>
+    </w:lvl>
+    <w:lvl w:ilvl="7" w:tplc="04090019" w:tentative="1">
+      <w:start w:val="1"/>
+      <w:numFmt w:val="lowerLetter"/>
+      <w:lvlText w:val="%8."/>
+      <w:lvlJc w:val="left"/>
+      <w:pPr>
+        <w:ind w:left="5760" w:hanging="360"/>
+      </w:pPr>
+    </w:lvl>
+    <w:lvl w:ilvl="8" w:tplc="0409001B" w:tentative="1">
+      <w:start w:val="1"/>
+      <w:numFmt w:val="lowerRoman"/>
+      <w:lvlText w:val="%9."/>
+      <w:lvlJc w:val="right"/>
+      <w:pPr>
+        <w:ind w:left="6480" w:hanging="180"/>
+      </w:pPr>
+    </w:lvl>
+  </w:abstractNum>
+  <w:abstractNum w:abstractNumId="19" w15:restartNumberingAfterBreak="0">
     <w:nsid w:val="741754FD"/>
     <w:multiLevelType w:val="hybridMultilevel"/>
     <w:tmpl w:val="7E0635E6"/>
@@ -3395,55 +4372,64 @@
     </w:lvl>
   </w:abstractNum>
   <w:num w:numId="1" w16cid:durableId="1513717548">
+    <w:abstractNumId w:val="7"/>
+  </w:num>
+  <w:num w:numId="2" w16cid:durableId="881288550">
+    <w:abstractNumId w:val="12"/>
+  </w:num>
+  <w:num w:numId="3" w16cid:durableId="1753548175">
+    <w:abstractNumId w:val="2"/>
+  </w:num>
+  <w:num w:numId="4" w16cid:durableId="625432915">
+    <w:abstractNumId w:val="17"/>
+  </w:num>
+  <w:num w:numId="5" w16cid:durableId="1649166759">
+    <w:abstractNumId w:val="15"/>
+  </w:num>
+  <w:num w:numId="6" w16cid:durableId="282543888">
+    <w:abstractNumId w:val="8"/>
+  </w:num>
+  <w:num w:numId="7" w16cid:durableId="2076934113">
+    <w:abstractNumId w:val="11"/>
+  </w:num>
+  <w:num w:numId="8" w16cid:durableId="931354364">
     <w:abstractNumId w:val="6"/>
   </w:num>
-  <w:num w:numId="2" w16cid:durableId="881288550">
-    <w:abstractNumId w:val="11"/>
+  <w:num w:numId="9" w16cid:durableId="1525710612">
+    <w:abstractNumId w:val="19"/>
   </w:num>
-  <w:num w:numId="3" w16cid:durableId="1753548175">
-    <w:abstractNumId w:val="1"/>
+  <w:num w:numId="10" w16cid:durableId="1836335522">
+    <w:abstractNumId w:val="3"/>
   </w:num>
-  <w:num w:numId="4" w16cid:durableId="625432915">
-    <w:abstractNumId w:val="15"/>
+  <w:num w:numId="11" w16cid:durableId="1576277879">
+    <w:abstractNumId w:val="14"/>
   </w:num>
-  <w:num w:numId="5" w16cid:durableId="1649166759">
-    <w:abstractNumId w:val="13"/>
-  </w:num>
-  <w:num w:numId="6" w16cid:durableId="282543888">
-    <w:abstractNumId w:val="7"/>
-  </w:num>
-  <w:num w:numId="7" w16cid:durableId="2076934113">
+  <w:num w:numId="12" w16cid:durableId="1501966603">
     <w:abstractNumId w:val="10"/>
   </w:num>
-  <w:num w:numId="8" w16cid:durableId="931354364">
+  <w:num w:numId="13" w16cid:durableId="1376851155">
     <w:abstractNumId w:val="5"/>
   </w:num>
-  <w:num w:numId="9" w16cid:durableId="1525710612">
+  <w:num w:numId="14" w16cid:durableId="1008293439">
     <w:abstractNumId w:val="16"/>
   </w:num>
-  <w:num w:numId="10" w16cid:durableId="1836335522">
-    <w:abstractNumId w:val="2"/>
-  </w:num>
-  <w:num w:numId="11" w16cid:durableId="1576277879">
-    <w:abstractNumId w:val="12"/>
-  </w:num>
-  <w:num w:numId="12" w16cid:durableId="1501966603">
+  <w:num w:numId="15" w16cid:durableId="399211164">
     <w:abstractNumId w:val="9"/>
   </w:num>
-  <w:num w:numId="13" w16cid:durableId="1376851155">
+  <w:num w:numId="16" w16cid:durableId="686298999">
     <w:abstractNumId w:val="4"/>
-  </w:num>
-  <w:num w:numId="14" w16cid:durableId="1008293439">
-    <w:abstractNumId w:val="14"/>
-  </w:num>
-  <w:num w:numId="15" w16cid:durableId="399211164">
-    <w:abstractNumId w:val="8"/>
-  </w:num>
-  <w:num w:numId="16" w16cid:durableId="686298999">
-    <w:abstractNumId w:val="3"/>
   </w:num>
   <w:num w:numId="17" w16cid:durableId="996805867">
     <w:abstractNumId w:val="0"/>
+  </w:num>
+  <w:num w:numId="18" w16cid:durableId="1665355479">
+    <w:abstractNumId w:val="13"/>
+  </w:num>
+  <w:num w:numId="19" w16cid:durableId="641346816">
+    <w:abstractNumId w:val="18"/>
+  </w:num>
+  <w:num w:numId="20" w16cid:durableId="1639722960">
+    <w:abstractNumId w:val="1"/>
   </w:num>
 </w:numbering>
 </file>
@@ -3975,6 +4961,16 @@
       <w:shd w:val="clear" w:color="auto" w:fill="E1DFDD"/>
     </w:rPr>
   </w:style>
+  <w:style w:type="character" w:styleId="PlaceholderText">
+    <w:name w:val="Placeholder Text"/>
+    <w:basedOn w:val="DefaultParagraphFont"/>
+    <w:uiPriority w:val="99"/>
+    <w:semiHidden/>
+    <w:rsid w:val="00F82321"/>
+    <w:rPr>
+      <w:color w:val="808080"/>
+    </w:rPr>
+  </w:style>
 </w:styles>
 </file>
 

</xml_diff>